<commit_message>
update role description & when block  display outline & remove default outline
</commit_message>
<xml_diff>
--- a/Documents/新诉求.docx
+++ b/Documents/新诉求.docx
@@ -104,7 +104,17 @@
           <w:strike/>
           <w:dstrike w:val="0"/>
         </w:rPr>
-        <w:t>结束游戏后，希望所有用户都可以交互UI 而不是只有一个玩家可以交互UI</w:t>
+        <w:t>结束游戏后，希望所有用户都可以交互UI 而</w:t>
+      </w:r>
+      <w:bookmarkStart w:id="0" w:name="_GoBack"/>
+      <w:bookmarkEnd w:id="0"/>
+      <w:r>
+        <w:rPr>
+          <w:rFonts w:hint="eastAsia"/>
+          <w:strike/>
+          <w:dstrike w:val="0"/>
+        </w:rPr>
+        <w:t>不是只有一个玩家可以交互UI</w:t>
       </w:r>
     </w:p>
     <w:p>
@@ -138,11 +148,15 @@
       <w:pPr>
         <w:rPr>
           <w:rFonts w:hint="eastAsia"/>
-        </w:rPr>
-      </w:pPr>
-      <w:r>
-        <w:rPr>
-          <w:rFonts w:hint="eastAsia"/>
+          <w:strike/>
+          <w:dstrike w:val="0"/>
+        </w:rPr>
+      </w:pPr>
+      <w:r>
+        <w:rPr>
+          <w:rFonts w:hint="eastAsia"/>
+          <w:strike/>
+          <w:dstrike w:val="0"/>
         </w:rPr>
         <w:t>6. 阻挡开始和阻挡成功需要更多视觉表现（表现出正在阻挡，阻挡成功效果）</w:t>
       </w:r>
@@ -193,17 +207,7 @@
           <w:strike/>
           <w:dstrike w:val="0"/>
         </w:rPr>
-        <w:t>8. 让玩家清楚自己使用的角色（这</w:t>
-      </w:r>
-      <w:bookmarkStart w:id="0" w:name="_GoBack"/>
-      <w:bookmarkEnd w:id="0"/>
-      <w:r>
-        <w:rPr>
-          <w:rFonts w:hint="eastAsia"/>
-          <w:strike/>
-          <w:dstrike w:val="0"/>
-        </w:rPr>
-        <w:t>个需要加入角色不同颜色的描边效果）</w:t>
+        <w:t>8. 让玩家清楚自己使用的角色（这个需要加入角色不同颜色的描边效果）</w:t>
       </w:r>
     </w:p>
     <w:p>
@@ -254,11 +258,15 @@
       <w:pPr>
         <w:rPr>
           <w:rFonts w:hint="eastAsia"/>
-        </w:rPr>
-      </w:pPr>
-      <w:r>
-        <w:rPr>
-          <w:rFonts w:hint="eastAsia"/>
+          <w:strike/>
+          <w:dstrike w:val="0"/>
+        </w:rPr>
+      </w:pPr>
+      <w:r>
+        <w:rPr>
+          <w:rFonts w:hint="eastAsia"/>
+          <w:strike/>
+          <w:dstrike w:val="0"/>
         </w:rPr>
         <w:t>10.角色职责不明：在角色描述下，提供一些基本攻击方式的介绍</w:t>
       </w:r>
@@ -504,6 +512,9 @@
           <w:ilvl w:val="0"/>
           <w:numId w:val="1"/>
         </w:numPr>
+        <w:rPr>
+          <w:rFonts w:hint="eastAsia"/>
+        </w:rPr>
       </w:pPr>
       <w:r>
         <w:drawing>
@@ -543,33 +554,6 @@
             </a:graphic>
           </wp:inline>
         </w:drawing>
-      </w:r>
-    </w:p>
-    <w:p>
-      <w:pPr>
-        <w:pStyle w:val="28"/>
-        <w:numPr>
-          <w:ilvl w:val="0"/>
-          <w:numId w:val="1"/>
-        </w:numPr>
-      </w:pPr>
-    </w:p>
-    <w:p>
-      <w:pPr>
-        <w:pStyle w:val="28"/>
-        <w:numPr>
-          <w:ilvl w:val="0"/>
-          <w:numId w:val="1"/>
-        </w:numPr>
-        <w:rPr>
-          <w:rFonts w:hint="eastAsia"/>
-        </w:rPr>
-      </w:pPr>
-      <w:r>
-        <w:rPr>
-          <w:rFonts w:hint="eastAsia"/>
-        </w:rPr>
-        <w:br w:type="textWrapping"/>
       </w:r>
     </w:p>
     <w:p/>

</xml_diff>